<commit_message>
changed report Customer Balance
</commit_message>
<xml_diff>
--- a/Sources/CustomerBalance.docx
+++ b/Sources/CustomerBalance.docx
@@ -1513,12 +1513,16 @@
 </a:theme>
 </file>
 
-<file path=customXml/item1.xml>��< ? x m l   v e r s i o n = " 1 . 0 "   e n c o d i n g = " u t f - 1 6 " ? > < N a v W o r d R e p o r t X m l P a r t   x m l n s = " u r n : m i c r o s o f t - d y n a m i c s - n a v / r e p o r t s / C u s t o m e r _ B a l a n c e _ T U L / 5 0 1 0 0 / " > +<file path=customXml/item1.xml>��< ? x m l   v e r s i o n = " 1 . 0 "   e n c o d i n g = " u t f - 1 6 " ? > + 
+ < N a v W o r d R e p o r t X m l P a r t   x m l n s = " u r n : m i c r o s o f t - d y n a m i c s - n a v / r e p o r t s / C u s t o m e r _ B a l a n c e _ T U L / 5 0 1 0 0 / " >   
      < L a b e l s >   
          < B a l a n c e _ _ L C Y _ C a p t i o n > B a l a n c e _ _ L C Y _ C a p t i o n < / B a l a n c e _ _ L C Y _ C a p t i o n >   
+         < C i t y C a p t i o n > C i t y C a p t i o n < / C i t y C a p t i o n > + 
          < N a m e C a p t i o n > N a m e C a p t i o n < / N a m e C a p t i o n >   
          < N o _ C a p t i o n > N o _ C a p t i o n < / N o _ C a p t i o n > @@ -1534,6 +1538,8 @@
      < C u s t o m e r >   
          < B a l a n c e _ _ L C Y _ > B a l a n c e _ _ L C Y _ < / B a l a n c e _ _ L C Y _ > + 
+         < C i t y > C i t y < / C i t y >   
          < C o m p a n y N a m e > C o m p a n y N a m e < / C o m p a n y N a m e >   

</xml_diff>